<commit_message>
mise à jour le rapport d'audit
</commit_message>
<xml_diff>
--- a/RapportAudit.docx
+++ b/RapportAudit.docx
@@ -37,19 +37,14 @@
         <w:br w:type="page"/>
       </w:r>
     </w:p>
-    <w:p>
-      <w:pPr>
-        <w:pStyle w:val="Titre"/>
-        <w:rPr>
-          <w:rFonts w:eastAsia="Times New Roman"/>
-          <w:lang w:eastAsia="fr-CH"/>
-        </w:rPr>
-      </w:pPr>
-    </w:p>
     <w:sdt>
       <w:sdtPr>
         <w:rPr>
-          <w:lang w:val="fr-FR"/>
+          <w:rFonts w:asciiTheme="minorHAnsi" w:eastAsiaTheme="minorHAnsi" w:hAnsiTheme="minorHAnsi" w:cstheme="minorBidi"/>
+          <w:color w:val="auto"/>
+          <w:sz w:val="22"/>
+          <w:szCs w:val="22"/>
+          <w:lang w:val="fr-FR" w:eastAsia="en-US"/>
         </w:rPr>
         <w:id w:val="1906335642"/>
         <w:docPartObj>
@@ -59,13 +54,8 @@
       </w:sdtPr>
       <w:sdtEndPr>
         <w:rPr>
-          <w:rFonts w:asciiTheme="minorHAnsi" w:eastAsiaTheme="minorHAnsi" w:hAnsiTheme="minorHAnsi" w:cstheme="minorBidi"/>
           <w:b/>
           <w:bCs/>
-          <w:color w:val="auto"/>
-          <w:sz w:val="22"/>
-          <w:szCs w:val="22"/>
-          <w:lang w:eastAsia="en-US"/>
         </w:rPr>
       </w:sdtEndPr>
       <w:sdtContent>
@@ -101,7 +91,7 @@
           <w:r>
             <w:fldChar w:fldCharType="separate"/>
           </w:r>
-          <w:hyperlink w:anchor="_Toc114040681" w:history="1">
+          <w:hyperlink w:anchor="_Toc114046675" w:history="1">
             <w:r>
               <w:rPr>
                 <w:rStyle w:val="Lienhypertexte"/>
@@ -128,7 +118,7 @@
                 <w:noProof/>
                 <w:webHidden/>
               </w:rPr>
-              <w:instrText xml:space="preserve"> PAGEREF _Toc114040681 \h </w:instrText>
+              <w:instrText xml:space="preserve"> PAGEREF _Toc114046675 \h </w:instrText>
             </w:r>
             <w:r>
               <w:rPr>
@@ -171,7 +161,7 @@
               <w:lang w:eastAsia="fr-CH"/>
             </w:rPr>
           </w:pPr>
-          <w:hyperlink w:anchor="_Toc114040682" w:history="1">
+          <w:hyperlink w:anchor="_Toc114046676" w:history="1">
             <w:r>
               <w:rPr>
                 <w:rStyle w:val="Lienhypertexte"/>
@@ -198,7 +188,7 @@
                 <w:noProof/>
                 <w:webHidden/>
               </w:rPr>
-              <w:instrText xml:space="preserve"> PAGEREF _Toc114040682 \h </w:instrText>
+              <w:instrText xml:space="preserve"> PAGEREF _Toc114046676 \h </w:instrText>
             </w:r>
             <w:r>
               <w:rPr>
@@ -241,7 +231,7 @@
               <w:lang w:eastAsia="fr-CH"/>
             </w:rPr>
           </w:pPr>
-          <w:hyperlink w:anchor="_Toc114040683" w:history="1">
+          <w:hyperlink w:anchor="_Toc114046677" w:history="1">
             <w:r>
               <w:rPr>
                 <w:rStyle w:val="Lienhypertexte"/>
@@ -268,7 +258,7 @@
                 <w:noProof/>
                 <w:webHidden/>
               </w:rPr>
-              <w:instrText xml:space="preserve"> PAGEREF _Toc114040683 \h </w:instrText>
+              <w:instrText xml:space="preserve"> PAGEREF _Toc114046677 \h </w:instrText>
             </w:r>
             <w:r>
               <w:rPr>
@@ -311,7 +301,7 @@
               <w:lang w:eastAsia="fr-CH"/>
             </w:rPr>
           </w:pPr>
-          <w:hyperlink w:anchor="_Toc114040684" w:history="1">
+          <w:hyperlink w:anchor="_Toc114046678" w:history="1">
             <w:r>
               <w:rPr>
                 <w:rStyle w:val="Lienhypertexte"/>
@@ -338,7 +328,7 @@
                 <w:noProof/>
                 <w:webHidden/>
               </w:rPr>
-              <w:instrText xml:space="preserve"> PAGEREF _Toc114040684 \h </w:instrText>
+              <w:instrText xml:space="preserve"> PAGEREF _Toc114046678 \h </w:instrText>
             </w:r>
             <w:r>
               <w:rPr>
@@ -381,7 +371,7 @@
               <w:lang w:eastAsia="fr-CH"/>
             </w:rPr>
           </w:pPr>
-          <w:hyperlink w:anchor="_Toc114040685" w:history="1">
+          <w:hyperlink w:anchor="_Toc114046679" w:history="1">
             <w:r>
               <w:rPr>
                 <w:rStyle w:val="Lienhypertexte"/>
@@ -408,7 +398,7 @@
                 <w:noProof/>
                 <w:webHidden/>
               </w:rPr>
-              <w:instrText xml:space="preserve"> PAGEREF _Toc114040685 \h </w:instrText>
+              <w:instrText xml:space="preserve"> PAGEREF _Toc114046679 \h </w:instrText>
             </w:r>
             <w:r>
               <w:rPr>
@@ -428,7 +418,7 @@
                 <w:noProof/>
                 <w:webHidden/>
               </w:rPr>
-              <w:t>3</w:t>
+              <w:t>4</w:t>
             </w:r>
             <w:r>
               <w:rPr>
@@ -451,7 +441,7 @@
               <w:lang w:eastAsia="fr-CH"/>
             </w:rPr>
           </w:pPr>
-          <w:hyperlink w:anchor="_Toc114040686" w:history="1">
+          <w:hyperlink w:anchor="_Toc114046680" w:history="1">
             <w:r>
               <w:rPr>
                 <w:rStyle w:val="Lienhypertexte"/>
@@ -478,7 +468,7 @@
                 <w:noProof/>
                 <w:webHidden/>
               </w:rPr>
-              <w:instrText xml:space="preserve"> PAGEREF _Toc114040686 \h </w:instrText>
+              <w:instrText xml:space="preserve"> PAGEREF _Toc114046680 \h </w:instrText>
             </w:r>
             <w:r>
               <w:rPr>
@@ -498,7 +488,7 @@
                 <w:noProof/>
                 <w:webHidden/>
               </w:rPr>
-              <w:t>3</w:t>
+              <w:t>4</w:t>
             </w:r>
             <w:r>
               <w:rPr>
@@ -521,7 +511,7 @@
               <w:lang w:eastAsia="fr-CH"/>
             </w:rPr>
           </w:pPr>
-          <w:hyperlink w:anchor="_Toc114040687" w:history="1">
+          <w:hyperlink w:anchor="_Toc114046681" w:history="1">
             <w:r>
               <w:rPr>
                 <w:rStyle w:val="Lienhypertexte"/>
@@ -548,7 +538,7 @@
                 <w:noProof/>
                 <w:webHidden/>
               </w:rPr>
-              <w:instrText xml:space="preserve"> PAGEREF _Toc114040687 \h </w:instrText>
+              <w:instrText xml:space="preserve"> PAGEREF _Toc114046681 \h </w:instrText>
             </w:r>
             <w:r>
               <w:rPr>
@@ -591,7 +581,7 @@
               <w:lang w:eastAsia="fr-CH"/>
             </w:rPr>
           </w:pPr>
-          <w:hyperlink w:anchor="_Toc114040688" w:history="1">
+          <w:hyperlink w:anchor="_Toc114046682" w:history="1">
             <w:r>
               <w:rPr>
                 <w:rStyle w:val="Lienhypertexte"/>
@@ -618,7 +608,7 @@
                 <w:noProof/>
                 <w:webHidden/>
               </w:rPr>
-              <w:instrText xml:space="preserve"> PAGEREF _Toc114040688 \h </w:instrText>
+              <w:instrText xml:space="preserve"> PAGEREF _Toc114046682 \h </w:instrText>
             </w:r>
             <w:r>
               <w:rPr>
@@ -661,7 +651,7 @@
               <w:lang w:eastAsia="fr-CH"/>
             </w:rPr>
           </w:pPr>
-          <w:hyperlink w:anchor="_Toc114040689" w:history="1">
+          <w:hyperlink w:anchor="_Toc114046683" w:history="1">
             <w:r>
               <w:rPr>
                 <w:rStyle w:val="Lienhypertexte"/>
@@ -688,7 +678,7 @@
                 <w:noProof/>
                 <w:webHidden/>
               </w:rPr>
-              <w:instrText xml:space="preserve"> PAGEREF _Toc114040689 \h </w:instrText>
+              <w:instrText xml:space="preserve"> PAGEREF _Toc114046683 \h </w:instrText>
             </w:r>
             <w:r>
               <w:rPr>
@@ -708,7 +698,7 @@
                 <w:noProof/>
                 <w:webHidden/>
               </w:rPr>
-              <w:t>5</w:t>
+              <w:t>4</w:t>
             </w:r>
             <w:r>
               <w:rPr>
@@ -731,7 +721,7 @@
               <w:lang w:eastAsia="fr-CH"/>
             </w:rPr>
           </w:pPr>
-          <w:hyperlink w:anchor="_Toc114040690" w:history="1">
+          <w:hyperlink w:anchor="_Toc114046684" w:history="1">
             <w:r>
               <w:rPr>
                 <w:rStyle w:val="Lienhypertexte"/>
@@ -766,7 +756,7 @@
                 <w:noProof/>
                 <w:webHidden/>
               </w:rPr>
-              <w:instrText xml:space="preserve"> PAGEREF _Toc114040690 \h </w:instrText>
+              <w:instrText xml:space="preserve"> PAGEREF _Toc114046684 \h </w:instrText>
             </w:r>
             <w:r>
               <w:rPr>
@@ -786,7 +776,7 @@
                 <w:noProof/>
                 <w:webHidden/>
               </w:rPr>
-              <w:t>5</w:t>
+              <w:t>4</w:t>
             </w:r>
             <w:r>
               <w:rPr>
@@ -809,7 +799,7 @@
               <w:lang w:eastAsia="fr-CH"/>
             </w:rPr>
           </w:pPr>
-          <w:hyperlink w:anchor="_Toc114040691" w:history="1">
+          <w:hyperlink w:anchor="_Toc114046685" w:history="1">
             <w:r>
               <w:rPr>
                 <w:rStyle w:val="Lienhypertexte"/>
@@ -836,7 +826,7 @@
                 <w:noProof/>
                 <w:webHidden/>
               </w:rPr>
-              <w:instrText xml:space="preserve"> PAGEREF _Toc114040691 \h </w:instrText>
+              <w:instrText xml:space="preserve"> PAGEREF _Toc114046685 \h </w:instrText>
             </w:r>
             <w:r>
               <w:rPr>
@@ -856,7 +846,7 @@
                 <w:noProof/>
                 <w:webHidden/>
               </w:rPr>
-              <w:t>6</w:t>
+              <w:t>4</w:t>
             </w:r>
             <w:r>
               <w:rPr>
@@ -879,7 +869,7 @@
               <w:lang w:eastAsia="fr-CH"/>
             </w:rPr>
           </w:pPr>
-          <w:hyperlink w:anchor="_Toc114040692" w:history="1">
+          <w:hyperlink w:anchor="_Toc114046686" w:history="1">
             <w:r>
               <w:rPr>
                 <w:rStyle w:val="Lienhypertexte"/>
@@ -906,7 +896,7 @@
                 <w:noProof/>
                 <w:webHidden/>
               </w:rPr>
-              <w:instrText xml:space="preserve"> PAGEREF _Toc114040692 \h </w:instrText>
+              <w:instrText xml:space="preserve"> PAGEREF _Toc114046686 \h </w:instrText>
             </w:r>
             <w:r>
               <w:rPr>
@@ -926,7 +916,7 @@
                 <w:noProof/>
                 <w:webHidden/>
               </w:rPr>
-              <w:t>6</w:t>
+              <w:t>4</w:t>
             </w:r>
             <w:r>
               <w:rPr>
@@ -949,7 +939,7 @@
               <w:lang w:eastAsia="fr-CH"/>
             </w:rPr>
           </w:pPr>
-          <w:hyperlink w:anchor="_Toc114040693" w:history="1">
+          <w:hyperlink w:anchor="_Toc114046687" w:history="1">
             <w:r>
               <w:rPr>
                 <w:rStyle w:val="Lienhypertexte"/>
@@ -976,7 +966,7 @@
                 <w:noProof/>
                 <w:webHidden/>
               </w:rPr>
-              <w:instrText xml:space="preserve"> PAGEREF _Toc114040693 \h </w:instrText>
+              <w:instrText xml:space="preserve"> PAGEREF _Toc114046687 \h </w:instrText>
             </w:r>
             <w:r>
               <w:rPr>
@@ -996,7 +986,287 @@
                 <w:noProof/>
                 <w:webHidden/>
               </w:rPr>
-              <w:t>7</w:t>
+              <w:t>4</w:t>
+            </w:r>
+            <w:r>
+              <w:rPr>
+                <w:noProof/>
+                <w:webHidden/>
+              </w:rPr>
+              <w:fldChar w:fldCharType="end"/>
+            </w:r>
+          </w:hyperlink>
+        </w:p>
+        <w:p>
+          <w:pPr>
+            <w:pStyle w:val="TM1"/>
+            <w:tabs>
+              <w:tab w:val="right" w:leader="dot" w:pos="9062"/>
+            </w:tabs>
+            <w:rPr>
+              <w:rFonts w:eastAsiaTheme="minorEastAsia"/>
+              <w:noProof/>
+              <w:lang w:eastAsia="fr-CH"/>
+            </w:rPr>
+          </w:pPr>
+          <w:hyperlink w:anchor="_Toc114046688" w:history="1">
+            <w:r>
+              <w:rPr>
+                <w:rStyle w:val="Lienhypertexte"/>
+                <w:noProof/>
+              </w:rPr>
+              <w:t>XSS/CSRF</w:t>
+            </w:r>
+            <w:r>
+              <w:rPr>
+                <w:noProof/>
+                <w:webHidden/>
+              </w:rPr>
+              <w:tab/>
+            </w:r>
+            <w:r>
+              <w:rPr>
+                <w:noProof/>
+                <w:webHidden/>
+              </w:rPr>
+              <w:fldChar w:fldCharType="begin"/>
+            </w:r>
+            <w:r>
+              <w:rPr>
+                <w:noProof/>
+                <w:webHidden/>
+              </w:rPr>
+              <w:instrText xml:space="preserve"> PAGEREF _Toc114046688 \h </w:instrText>
+            </w:r>
+            <w:r>
+              <w:rPr>
+                <w:noProof/>
+                <w:webHidden/>
+              </w:rPr>
+            </w:r>
+            <w:r>
+              <w:rPr>
+                <w:noProof/>
+                <w:webHidden/>
+              </w:rPr>
+              <w:fldChar w:fldCharType="separate"/>
+            </w:r>
+            <w:r>
+              <w:rPr>
+                <w:noProof/>
+                <w:webHidden/>
+              </w:rPr>
+              <w:t>4</w:t>
+            </w:r>
+            <w:r>
+              <w:rPr>
+                <w:noProof/>
+                <w:webHidden/>
+              </w:rPr>
+              <w:fldChar w:fldCharType="end"/>
+            </w:r>
+          </w:hyperlink>
+        </w:p>
+        <w:p>
+          <w:pPr>
+            <w:pStyle w:val="TM2"/>
+            <w:tabs>
+              <w:tab w:val="right" w:leader="dot" w:pos="9062"/>
+            </w:tabs>
+            <w:rPr>
+              <w:rFonts w:eastAsiaTheme="minorEastAsia"/>
+              <w:noProof/>
+              <w:lang w:eastAsia="fr-CH"/>
+            </w:rPr>
+          </w:pPr>
+          <w:hyperlink w:anchor="_Toc114046689" w:history="1">
+            <w:r>
+              <w:rPr>
+                <w:rStyle w:val="Lienhypertexte"/>
+                <w:noProof/>
+              </w:rPr>
+              <w:t>Description</w:t>
+            </w:r>
+            <w:r>
+              <w:rPr>
+                <w:noProof/>
+                <w:webHidden/>
+              </w:rPr>
+              <w:tab/>
+            </w:r>
+            <w:r>
+              <w:rPr>
+                <w:noProof/>
+                <w:webHidden/>
+              </w:rPr>
+              <w:fldChar w:fldCharType="begin"/>
+            </w:r>
+            <w:r>
+              <w:rPr>
+                <w:noProof/>
+                <w:webHidden/>
+              </w:rPr>
+              <w:instrText xml:space="preserve"> PAGEREF _Toc114046689 \h </w:instrText>
+            </w:r>
+            <w:r>
+              <w:rPr>
+                <w:noProof/>
+                <w:webHidden/>
+              </w:rPr>
+            </w:r>
+            <w:r>
+              <w:rPr>
+                <w:noProof/>
+                <w:webHidden/>
+              </w:rPr>
+              <w:fldChar w:fldCharType="separate"/>
+            </w:r>
+            <w:r>
+              <w:rPr>
+                <w:noProof/>
+                <w:webHidden/>
+              </w:rPr>
+              <w:t>4</w:t>
+            </w:r>
+            <w:r>
+              <w:rPr>
+                <w:noProof/>
+                <w:webHidden/>
+              </w:rPr>
+              <w:fldChar w:fldCharType="end"/>
+            </w:r>
+          </w:hyperlink>
+        </w:p>
+        <w:p>
+          <w:pPr>
+            <w:pStyle w:val="TM2"/>
+            <w:tabs>
+              <w:tab w:val="right" w:leader="dot" w:pos="9062"/>
+            </w:tabs>
+            <w:rPr>
+              <w:rFonts w:eastAsiaTheme="minorEastAsia"/>
+              <w:noProof/>
+              <w:lang w:eastAsia="fr-CH"/>
+            </w:rPr>
+          </w:pPr>
+          <w:hyperlink w:anchor="_Toc114046690" w:history="1">
+            <w:r>
+              <w:rPr>
+                <w:rStyle w:val="Lienhypertexte"/>
+                <w:noProof/>
+              </w:rPr>
+              <w:t>Éléments audités</w:t>
+            </w:r>
+            <w:r>
+              <w:rPr>
+                <w:noProof/>
+                <w:webHidden/>
+              </w:rPr>
+              <w:tab/>
+            </w:r>
+            <w:r>
+              <w:rPr>
+                <w:noProof/>
+                <w:webHidden/>
+              </w:rPr>
+              <w:fldChar w:fldCharType="begin"/>
+            </w:r>
+            <w:r>
+              <w:rPr>
+                <w:noProof/>
+                <w:webHidden/>
+              </w:rPr>
+              <w:instrText xml:space="preserve"> PAGEREF _Toc114046690 \h </w:instrText>
+            </w:r>
+            <w:r>
+              <w:rPr>
+                <w:noProof/>
+                <w:webHidden/>
+              </w:rPr>
+            </w:r>
+            <w:r>
+              <w:rPr>
+                <w:noProof/>
+                <w:webHidden/>
+              </w:rPr>
+              <w:fldChar w:fldCharType="separate"/>
+            </w:r>
+            <w:r>
+              <w:rPr>
+                <w:noProof/>
+                <w:webHidden/>
+              </w:rPr>
+              <w:t>4</w:t>
+            </w:r>
+            <w:r>
+              <w:rPr>
+                <w:noProof/>
+                <w:webHidden/>
+              </w:rPr>
+              <w:fldChar w:fldCharType="end"/>
+            </w:r>
+          </w:hyperlink>
+        </w:p>
+        <w:p>
+          <w:pPr>
+            <w:pStyle w:val="TM2"/>
+            <w:tabs>
+              <w:tab w:val="right" w:leader="dot" w:pos="9062"/>
+            </w:tabs>
+            <w:rPr>
+              <w:rFonts w:eastAsiaTheme="minorEastAsia"/>
+              <w:noProof/>
+              <w:lang w:eastAsia="fr-CH"/>
+            </w:rPr>
+          </w:pPr>
+          <w:hyperlink w:anchor="_Toc114046691" w:history="1">
+            <w:r>
+              <w:rPr>
+                <w:rStyle w:val="Lienhypertexte"/>
+                <w:noProof/>
+              </w:rPr>
+              <w:t>Corrections à apporter</w:t>
+            </w:r>
+            <w:r>
+              <w:rPr>
+                <w:noProof/>
+                <w:webHidden/>
+              </w:rPr>
+              <w:tab/>
+            </w:r>
+            <w:r>
+              <w:rPr>
+                <w:noProof/>
+                <w:webHidden/>
+              </w:rPr>
+              <w:fldChar w:fldCharType="begin"/>
+            </w:r>
+            <w:r>
+              <w:rPr>
+                <w:noProof/>
+                <w:webHidden/>
+              </w:rPr>
+              <w:instrText xml:space="preserve"> PAGEREF _Toc114046691 \h </w:instrText>
+            </w:r>
+            <w:r>
+              <w:rPr>
+                <w:noProof/>
+                <w:webHidden/>
+              </w:rPr>
+            </w:r>
+            <w:r>
+              <w:rPr>
+                <w:noProof/>
+                <w:webHidden/>
+              </w:rPr>
+              <w:fldChar w:fldCharType="separate"/>
+            </w:r>
+            <w:r>
+              <w:rPr>
+                <w:noProof/>
+                <w:webHidden/>
+              </w:rPr>
+              <w:t>4</w:t>
             </w:r>
             <w:r>
               <w:rPr>
@@ -1023,7 +1293,7 @@
       <w:pPr>
         <w:pStyle w:val="Titre1"/>
       </w:pPr>
-      <w:bookmarkStart w:id="0" w:name="_Toc114040681"/>
+      <w:bookmarkStart w:id="0" w:name="_Toc114046675"/>
       <w:r>
         <w:t>Introduction</w:t>
       </w:r>
@@ -1064,7 +1334,7 @@
       <w:pPr>
         <w:pStyle w:val="Titre1"/>
       </w:pPr>
-      <w:bookmarkStart w:id="1" w:name="_Toc114040682"/>
+      <w:bookmarkStart w:id="1" w:name="_Toc114046676"/>
       <w:r>
         <w:lastRenderedPageBreak/>
         <w:t>Authentification</w:t>
@@ -1075,7 +1345,7 @@
       <w:pPr>
         <w:pStyle w:val="Titre2"/>
       </w:pPr>
-      <w:bookmarkStart w:id="2" w:name="_Toc114040683"/>
+      <w:bookmarkStart w:id="2" w:name="_Toc114046677"/>
       <w:r>
         <w:t>Description</w:t>
       </w:r>
@@ -1101,7 +1371,7 @@
       <w:pPr>
         <w:pStyle w:val="Titre2"/>
       </w:pPr>
-      <w:bookmarkStart w:id="3" w:name="_Toc114040684"/>
+      <w:bookmarkStart w:id="3" w:name="_Toc114046678"/>
       <w:r>
         <w:t>Éléments audités</w:t>
       </w:r>
@@ -1115,16 +1385,18 @@
           <w:rFonts w:eastAsiaTheme="minorHAnsi"/>
         </w:rPr>
       </w:pPr>
-      <w:bookmarkStart w:id="4" w:name="_Toc114040685"/>
+      <w:bookmarkStart w:id="4" w:name="_Toc114046679"/>
       <w:r>
         <w:rPr>
           <w:rStyle w:val="Titre3Car"/>
+          <w:rFonts w:eastAsiaTheme="minorHAnsi"/>
         </w:rPr>
         <w:t>Https</w:t>
       </w:r>
       <w:r>
         <w:rPr>
           <w:rStyle w:val="Titre3Car"/>
+          <w:rFonts w:eastAsiaTheme="minorHAnsi"/>
         </w:rPr>
         <w:t> :</w:t>
       </w:r>
@@ -1283,10 +1555,20 @@
           <w:rFonts w:eastAsiaTheme="minorHAnsi"/>
         </w:rPr>
       </w:pPr>
-      <w:bookmarkStart w:id="5" w:name="_Toc114040686"/>
-      <w:r>
+    </w:p>
+    <w:p>
+      <w:pPr>
+        <w:spacing w:before="100" w:beforeAutospacing="1" w:after="159" w:line="256" w:lineRule="auto"/>
         <w:rPr>
           <w:rStyle w:val="Titre3Car"/>
+          <w:rFonts w:eastAsiaTheme="minorHAnsi"/>
+        </w:rPr>
+      </w:pPr>
+      <w:bookmarkStart w:id="5" w:name="_Toc114046680"/>
+      <w:r>
+        <w:rPr>
+          <w:rStyle w:val="Titre3Car"/>
+          <w:rFonts w:eastAsiaTheme="minorHAnsi"/>
         </w:rPr>
         <w:t>Login :</w:t>
       </w:r>
@@ -1305,7 +1587,6 @@
           <w:rFonts w:eastAsia="Times New Roman" w:cstheme="minorHAnsi"/>
           <w:lang w:eastAsia="fr-CH"/>
         </w:rPr>
-        <w:lastRenderedPageBreak/>
         <w:t>Les login Admin et Utilisateur n’ont pas un mot de passe sécurisé, il faudrait les changer.</w:t>
       </w:r>
     </w:p>
@@ -1317,22 +1598,18 @@
           <w:rFonts w:eastAsiaTheme="minorHAnsi"/>
         </w:rPr>
       </w:pPr>
+      <w:bookmarkStart w:id="6" w:name="_Toc114046681"/>
       <w:r>
         <w:rPr>
           <w:rStyle w:val="Titre3Car"/>
-        </w:rPr>
-        <w:t xml:space="preserve"> </w:t>
-      </w:r>
-      <w:bookmarkStart w:id="6" w:name="_Toc114040687"/>
+          <w:rFonts w:eastAsiaTheme="minorHAnsi"/>
+        </w:rPr>
+        <w:t>Hash avec sel </w:t>
+      </w:r>
       <w:r>
         <w:rPr>
           <w:rStyle w:val="Titre3Car"/>
-        </w:rPr>
-        <w:t>Hash avec sel </w:t>
-      </w:r>
-      <w:r>
-        <w:rPr>
-          <w:rStyle w:val="Titre3Car"/>
+          <w:rFonts w:eastAsiaTheme="minorHAnsi"/>
         </w:rPr>
         <w:t>:</w:t>
       </w:r>
@@ -1454,10 +1731,11 @@
           <w:rFonts w:eastAsiaTheme="minorHAnsi"/>
         </w:rPr>
       </w:pPr>
-      <w:bookmarkStart w:id="7" w:name="_Toc114040688"/>
+      <w:bookmarkStart w:id="7" w:name="_Toc114046682"/>
       <w:r>
         <w:rPr>
           <w:rStyle w:val="Titre3Car"/>
+          <w:rFonts w:eastAsiaTheme="minorHAnsi"/>
         </w:rPr>
         <w:t>Restriction :</w:t>
       </w:r>
@@ -1536,65 +1814,10 @@
     </w:p>
     <w:p>
       <w:pPr>
-        <w:spacing w:before="100" w:beforeAutospacing="1" w:after="159" w:line="256" w:lineRule="auto"/>
-        <w:rPr>
-          <w:rFonts w:eastAsia="Times New Roman" w:cstheme="minorHAnsi"/>
-          <w:lang w:eastAsia="fr-CH"/>
-        </w:rPr>
-      </w:pPr>
-    </w:p>
-    <w:p>
-      <w:pPr>
-        <w:spacing w:before="100" w:beforeAutospacing="1" w:after="159" w:line="256" w:lineRule="auto"/>
-        <w:rPr>
-          <w:rFonts w:eastAsia="Times New Roman" w:cstheme="minorHAnsi"/>
-          <w:lang w:eastAsia="fr-CH"/>
-        </w:rPr>
-      </w:pPr>
-    </w:p>
-    <w:p>
-      <w:pPr>
-        <w:spacing w:before="100" w:beforeAutospacing="1" w:after="159" w:line="256" w:lineRule="auto"/>
-        <w:rPr>
-          <w:rFonts w:eastAsia="Times New Roman" w:cstheme="minorHAnsi"/>
-          <w:lang w:eastAsia="fr-CH"/>
-        </w:rPr>
-      </w:pPr>
-    </w:p>
-    <w:p>
-      <w:pPr>
-        <w:spacing w:before="100" w:beforeAutospacing="1" w:after="159" w:line="256" w:lineRule="auto"/>
-        <w:rPr>
-          <w:rFonts w:eastAsia="Times New Roman" w:cstheme="minorHAnsi"/>
-          <w:lang w:eastAsia="fr-CH"/>
-        </w:rPr>
-      </w:pPr>
-    </w:p>
-    <w:p>
-      <w:pPr>
-        <w:spacing w:before="100" w:beforeAutospacing="1" w:after="159" w:line="256" w:lineRule="auto"/>
-        <w:rPr>
-          <w:rFonts w:eastAsia="Times New Roman" w:cstheme="minorHAnsi"/>
-          <w:lang w:eastAsia="fr-CH"/>
-        </w:rPr>
-      </w:pPr>
-    </w:p>
-    <w:p>
-      <w:pPr>
-        <w:spacing w:before="100" w:beforeAutospacing="1" w:after="159" w:line="256" w:lineRule="auto"/>
-        <w:rPr>
-          <w:rFonts w:eastAsia="Times New Roman" w:cstheme="minorHAnsi"/>
-          <w:lang w:eastAsia="fr-CH"/>
-        </w:rPr>
-      </w:pPr>
-    </w:p>
-    <w:p>
-      <w:pPr>
         <w:pStyle w:val="Titre2"/>
       </w:pPr>
-      <w:bookmarkStart w:id="8" w:name="_Toc114040689"/>
-      <w:r>
-        <w:lastRenderedPageBreak/>
+      <w:bookmarkStart w:id="8" w:name="_Toc114046683"/>
+      <w:r>
         <w:t>Corrections à apporter</w:t>
       </w:r>
       <w:bookmarkEnd w:id="8"/>
@@ -1606,7 +1829,7 @@
           <w:rFonts w:cstheme="minorHAnsi"/>
         </w:rPr>
       </w:pPr>
-      <w:bookmarkStart w:id="9" w:name="_Toc114040690"/>
+      <w:bookmarkStart w:id="9" w:name="_Toc114046684"/>
       <w:r>
         <w:rPr>
           <w:rStyle w:val="Titre3Car"/>
@@ -1661,6 +1884,7 @@
       <w:r>
         <w:rPr>
           <w:rFonts w:eastAsia="Times New Roman" w:cstheme="minorHAnsi"/>
+          <w:noProof/>
           <w:lang w:eastAsia="fr-CH"/>
         </w:rPr>
         <w:drawing>
@@ -1855,10 +2079,11 @@
           <w:lang w:eastAsia="fr-CH"/>
         </w:rPr>
       </w:pPr>
-      <w:bookmarkStart w:id="10" w:name="_Toc114040691"/>
+      <w:bookmarkStart w:id="10" w:name="_Toc114046685"/>
       <w:r>
         <w:rPr>
           <w:rStyle w:val="Titre3Car"/>
+          <w:rFonts w:eastAsiaTheme="minorHAnsi"/>
         </w:rPr>
         <w:t>Login :</w:t>
       </w:r>
@@ -1884,7 +2109,6 @@
           <w:rFonts w:eastAsia="Times New Roman" w:cstheme="minorHAnsi"/>
           <w:lang w:eastAsia="fr-CH"/>
         </w:rPr>
-        <w:lastRenderedPageBreak/>
         <w:t>Les mots de passe ne sont actuellement pas sécurisés, il faudrait les changer par un mot de passe plus long et plus sécurisé</w:t>
       </w:r>
       <w:r>
@@ -2061,18 +2285,13 @@
           <w:rFonts w:eastAsiaTheme="minorHAnsi"/>
         </w:rPr>
       </w:pPr>
-      <w:bookmarkStart w:id="11" w:name="_Toc114040692"/>
+      <w:bookmarkStart w:id="11" w:name="_Toc114046686"/>
       <w:r>
         <w:rPr>
           <w:rStyle w:val="Titre3Car"/>
-        </w:rPr>
-        <w:t>Hash avec sel</w:t>
-      </w:r>
-      <w:r>
-        <w:rPr>
-          <w:rStyle w:val="Titre3Car"/>
-        </w:rPr>
-        <w:t> :</w:t>
+          <w:rFonts w:eastAsiaTheme="minorHAnsi"/>
+        </w:rPr>
+        <w:t>Hash avec sel :</w:t>
       </w:r>
       <w:bookmarkEnd w:id="11"/>
     </w:p>
@@ -2087,6 +2306,88 @@
       <w:r>
         <w:rPr>
           <w:rFonts w:eastAsia="Times New Roman" w:cstheme="minorHAnsi"/>
+          <w:noProof/>
+          <w:lang w:eastAsia="fr-CH"/>
+        </w:rPr>
+        <mc:AlternateContent>
+          <mc:Choice Requires="wps">
+            <w:drawing>
+              <wp:anchor distT="0" distB="0" distL="114300" distR="114300" simplePos="0" relativeHeight="251659264" behindDoc="0" locked="0" layoutInCell="1" allowOverlap="1" wp14:anchorId="29047608" wp14:editId="567C70F3">
+                <wp:simplePos x="0" y="0"/>
+                <wp:positionH relativeFrom="column">
+                  <wp:posOffset>681355</wp:posOffset>
+                </wp:positionH>
+                <wp:positionV relativeFrom="paragraph">
+                  <wp:posOffset>4793615</wp:posOffset>
+                </wp:positionV>
+                <wp:extent cx="3295650" cy="152400"/>
+                <wp:effectExtent l="0" t="0" r="19050" b="19050"/>
+                <wp:wrapNone/>
+                <wp:docPr id="13" name="Rectangle 13"/>
+                <wp:cNvGraphicFramePr/>
+                <a:graphic xmlns:a="http://schemas.openxmlformats.org/drawingml/2006/main">
+                  <a:graphicData uri="http://schemas.microsoft.com/office/word/2010/wordprocessingShape">
+                    <wps:wsp>
+                      <wps:cNvSpPr/>
+                      <wps:spPr>
+                        <a:xfrm>
+                          <a:off x="0" y="0"/>
+                          <a:ext cx="3295650" cy="152400"/>
+                        </a:xfrm>
+                        <a:prstGeom prst="rect">
+                          <a:avLst/>
+                        </a:prstGeom>
+                        <a:noFill/>
+                        <a:ln>
+                          <a:solidFill>
+                            <a:srgbClr val="FF0000"/>
+                          </a:solidFill>
+                        </a:ln>
+                      </wps:spPr>
+                      <wps:style>
+                        <a:lnRef idx="2">
+                          <a:schemeClr val="accent1">
+                            <a:shade val="50000"/>
+                          </a:schemeClr>
+                        </a:lnRef>
+                        <a:fillRef idx="1">
+                          <a:schemeClr val="accent1"/>
+                        </a:fillRef>
+                        <a:effectRef idx="0">
+                          <a:schemeClr val="accent1"/>
+                        </a:effectRef>
+                        <a:fontRef idx="minor">
+                          <a:schemeClr val="lt1"/>
+                        </a:fontRef>
+                      </wps:style>
+                      <wps:bodyPr rot="0" spcFirstLastPara="0" vertOverflow="overflow" horzOverflow="overflow" vert="horz" wrap="square" lIns="91440" tIns="45720" rIns="91440" bIns="45720" numCol="1" spcCol="0" rtlCol="0" fromWordArt="0" anchor="ctr" anchorCtr="0" forceAA="0" compatLnSpc="1">
+                        <a:prstTxWarp prst="textNoShape">
+                          <a:avLst/>
+                        </a:prstTxWarp>
+                        <a:noAutofit/>
+                      </wps:bodyPr>
+                    </wps:wsp>
+                  </a:graphicData>
+                </a:graphic>
+                <wp14:sizeRelH relativeFrom="margin">
+                  <wp14:pctWidth>0</wp14:pctWidth>
+                </wp14:sizeRelH>
+                <wp14:sizeRelV relativeFrom="margin">
+                  <wp14:pctHeight>0</wp14:pctHeight>
+                </wp14:sizeRelV>
+              </wp:anchor>
+            </w:drawing>
+          </mc:Choice>
+          <mc:Fallback>
+            <w:pict>
+              <v:rect w14:anchorId="510FB369" id="Rectangle 13" o:spid="_x0000_s1026" style="position:absolute;margin-left:53.65pt;margin-top:377.45pt;width:259.5pt;height:12pt;z-index:251659264;visibility:visible;mso-wrap-style:square;mso-width-percent:0;mso-height-percent:0;mso-wrap-distance-left:9pt;mso-wrap-distance-top:0;mso-wrap-distance-right:9pt;mso-wrap-distance-bottom:0;mso-position-horizontal:absolute;mso-position-horizontal-relative:text;mso-position-vertical:absolute;mso-position-vertical-relative:text;mso-width-percent:0;mso-height-percent:0;mso-width-relative:margin;mso-height-relative:margin;v-text-anchor:middle" o:gfxdata="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" filled="f" strokecolor="red" strokeweight="1pt"/>
+            </w:pict>
+          </mc:Fallback>
+        </mc:AlternateContent>
+      </w:r>
+      <w:r>
+        <w:rPr>
+          <w:rFonts w:eastAsia="Times New Roman" w:cstheme="minorHAnsi"/>
           <w:lang w:eastAsia="fr-CH"/>
         </w:rPr>
         <w:t xml:space="preserve">Pour stocker un mot de passe sécurisé en base de </w:t>
@@ -2126,22 +2427,19 @@
         </w:rPr>
         <w:t>hash et ajoute du sel automatiquement :</w:t>
       </w:r>
-    </w:p>
-    <w:p>
-      <w:pPr>
-        <w:spacing w:before="100" w:beforeAutospacing="1" w:after="159" w:line="256" w:lineRule="auto"/>
-        <w:rPr>
-          <w:rFonts w:eastAsia="Times New Roman" w:cstheme="minorHAnsi"/>
-          <w:lang w:eastAsia="fr-CH"/>
-        </w:rPr>
-      </w:pPr>
+      <w:r>
+        <w:rPr>
+          <w:rFonts w:eastAsia="Times New Roman" w:cstheme="minorHAnsi"/>
+          <w:lang w:eastAsia="fr-CH"/>
+        </w:rPr>
+        <w:br/>
+      </w:r>
       <w:r>
         <w:rPr>
           <w:rFonts w:eastAsia="Times New Roman" w:cstheme="minorHAnsi"/>
           <w:noProof/>
           <w:lang w:eastAsia="fr-CH"/>
         </w:rPr>
-        <w:lastRenderedPageBreak/>
         <w:drawing>
           <wp:inline distT="0" distB="0" distL="0" distR="0" wp14:anchorId="318C49F4" wp14:editId="6DFDE8BC">
             <wp:extent cx="3143250" cy="180975"/>
@@ -2212,86 +2510,10 @@
           <w:noProof/>
           <w:lang w:eastAsia="fr-CH"/>
         </w:rPr>
-        <mc:AlternateContent>
-          <mc:Choice Requires="wps">
-            <w:drawing>
-              <wp:anchor distT="0" distB="0" distL="114300" distR="114300" simplePos="0" relativeHeight="251659264" behindDoc="0" locked="0" layoutInCell="1" allowOverlap="1" wp14:anchorId="29047608" wp14:editId="21280399">
-                <wp:simplePos x="0" y="0"/>
-                <wp:positionH relativeFrom="column">
-                  <wp:posOffset>814705</wp:posOffset>
-                </wp:positionH>
-                <wp:positionV relativeFrom="paragraph">
-                  <wp:posOffset>4455160</wp:posOffset>
-                </wp:positionV>
-                <wp:extent cx="3562350" cy="171450"/>
-                <wp:effectExtent l="0" t="0" r="19050" b="19050"/>
-                <wp:wrapNone/>
-                <wp:docPr id="13" name="Rectangle 13"/>
-                <wp:cNvGraphicFramePr/>
-                <a:graphic xmlns:a="http://schemas.openxmlformats.org/drawingml/2006/main">
-                  <a:graphicData uri="http://schemas.microsoft.com/office/word/2010/wordprocessingShape">
-                    <wps:wsp>
-                      <wps:cNvSpPr/>
-                      <wps:spPr>
-                        <a:xfrm>
-                          <a:off x="0" y="0"/>
-                          <a:ext cx="3562350" cy="171450"/>
-                        </a:xfrm>
-                        <a:prstGeom prst="rect">
-                          <a:avLst/>
-                        </a:prstGeom>
-                        <a:noFill/>
-                        <a:ln>
-                          <a:solidFill>
-                            <a:srgbClr val="FF0000"/>
-                          </a:solidFill>
-                        </a:ln>
-                      </wps:spPr>
-                      <wps:style>
-                        <a:lnRef idx="2">
-                          <a:schemeClr val="accent1">
-                            <a:shade val="50000"/>
-                          </a:schemeClr>
-                        </a:lnRef>
-                        <a:fillRef idx="1">
-                          <a:schemeClr val="accent1"/>
-                        </a:fillRef>
-                        <a:effectRef idx="0">
-                          <a:schemeClr val="accent1"/>
-                        </a:effectRef>
-                        <a:fontRef idx="minor">
-                          <a:schemeClr val="lt1"/>
-                        </a:fontRef>
-                      </wps:style>
-                      <wps:bodyPr rot="0" spcFirstLastPara="0" vertOverflow="overflow" horzOverflow="overflow" vert="horz" wrap="square" lIns="91440" tIns="45720" rIns="91440" bIns="45720" numCol="1" spcCol="0" rtlCol="0" fromWordArt="0" anchor="ctr" anchorCtr="0" forceAA="0" compatLnSpc="1">
-                        <a:prstTxWarp prst="textNoShape">
-                          <a:avLst/>
-                        </a:prstTxWarp>
-                        <a:noAutofit/>
-                      </wps:bodyPr>
-                    </wps:wsp>
-                  </a:graphicData>
-                </a:graphic>
-              </wp:anchor>
-            </w:drawing>
-          </mc:Choice>
-          <mc:Fallback>
-            <w:pict>
-              <v:rect w14:anchorId="5E5243CF" id="Rectangle 13" o:spid="_x0000_s1026" style="position:absolute;margin-left:64.15pt;margin-top:350.8pt;width:280.5pt;height:13.5pt;z-index:251659264;visibility:visible;mso-wrap-style:square;mso-wrap-distance-left:9pt;mso-wrap-distance-top:0;mso-wrap-distance-right:9pt;mso-wrap-distance-bottom:0;mso-position-horizontal:absolute;mso-position-horizontal-relative:text;mso-position-vertical:absolute;mso-position-vertical-relative:text;v-text-anchor:middle" o:gfxdata="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" filled="f" strokecolor="red" strokeweight="1pt"/>
-            </w:pict>
-          </mc:Fallback>
-        </mc:AlternateContent>
-      </w:r>
-      <w:r>
-        <w:rPr>
-          <w:rFonts w:eastAsia="Times New Roman" w:cstheme="minorHAnsi"/>
-          <w:noProof/>
-          <w:lang w:eastAsia="fr-CH"/>
-        </w:rPr>
         <w:drawing>
-          <wp:inline distT="0" distB="0" distL="0" distR="0" wp14:anchorId="51D8D8E5" wp14:editId="71DF7E7E">
-            <wp:extent cx="4743450" cy="7119625"/>
-            <wp:effectExtent l="0" t="0" r="0" b="5080"/>
+          <wp:inline distT="0" distB="0" distL="0" distR="0" wp14:anchorId="51D8D8E5" wp14:editId="415FB13B">
+            <wp:extent cx="4251842" cy="6381750"/>
+            <wp:effectExtent l="0" t="0" r="0" b="0"/>
             <wp:docPr id="6" name="Image 6" descr="Une image contenant texte&#10;&#10;Description générée automatiquement"/>
             <wp:cNvGraphicFramePr>
               <a:graphicFrameLocks xmlns:a="http://schemas.openxmlformats.org/drawingml/2006/main" noChangeAspect="1"/>
@@ -2318,7 +2540,7 @@
                   <pic:spPr>
                     <a:xfrm>
                       <a:off x="0" y="0"/>
-                      <a:ext cx="4758805" cy="7142672"/>
+                      <a:ext cx="4315265" cy="6476944"/>
                     </a:xfrm>
                     <a:prstGeom prst="rect">
                       <a:avLst/>
@@ -2335,7 +2557,7 @@
       <w:pPr>
         <w:pStyle w:val="Titre3"/>
       </w:pPr>
-      <w:bookmarkStart w:id="12" w:name="_Toc114040693"/>
+      <w:bookmarkStart w:id="12" w:name="_Toc114046687"/>
       <w:r>
         <w:t>Restriction :</w:t>
       </w:r>
@@ -2358,13 +2580,13 @@
         <mc:AlternateContent>
           <mc:Choice Requires="wps">
             <w:drawing>
-              <wp:anchor distT="0" distB="0" distL="114300" distR="114300" simplePos="0" relativeHeight="251661312" behindDoc="0" locked="0" layoutInCell="1" allowOverlap="1" wp14:anchorId="44BD903E" wp14:editId="0C8C4E93">
+              <wp:anchor distT="0" distB="0" distL="114300" distR="114300" simplePos="0" relativeHeight="251661312" behindDoc="0" locked="0" layoutInCell="1" allowOverlap="1" wp14:anchorId="44BD903E" wp14:editId="1A2FD10C">
                 <wp:simplePos x="0" y="0"/>
                 <wp:positionH relativeFrom="column">
-                  <wp:posOffset>281305</wp:posOffset>
+                  <wp:posOffset>262255</wp:posOffset>
                 </wp:positionH>
                 <wp:positionV relativeFrom="paragraph">
-                  <wp:posOffset>3910330</wp:posOffset>
+                  <wp:posOffset>4129405</wp:posOffset>
                 </wp:positionV>
                 <wp:extent cx="666750" cy="180975"/>
                 <wp:effectExtent l="0" t="0" r="19050" b="28575"/>
@@ -2426,7 +2648,7 @@
           </mc:Choice>
           <mc:Fallback>
             <w:pict>
-              <v:rect w14:anchorId="375A8D34" id="Rectangle 14" o:spid="_x0000_s1026" style="position:absolute;margin-left:22.15pt;margin-top:307.9pt;width:52.5pt;height:14.25pt;z-index:251661312;visibility:visible;mso-wrap-style:square;mso-width-percent:0;mso-height-percent:0;mso-wrap-distance-left:9pt;mso-wrap-distance-top:0;mso-wrap-distance-right:9pt;mso-wrap-distance-bottom:0;mso-position-horizontal:absolute;mso-position-horizontal-relative:text;mso-position-vertical:absolute;mso-position-vertical-relative:text;mso-width-percent:0;mso-height-percent:0;mso-width-relative:margin;mso-height-relative:margin;v-text-anchor:middle" o:gfxdata="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" filled="f" strokecolor="red" strokeweight="1pt"/>
+              <v:rect w14:anchorId="4AF15495" id="Rectangle 14" o:spid="_x0000_s1026" style="position:absolute;margin-left:20.65pt;margin-top:325.15pt;width:52.5pt;height:14.25pt;z-index:251661312;visibility:visible;mso-wrap-style:square;mso-width-percent:0;mso-height-percent:0;mso-wrap-distance-left:9pt;mso-wrap-distance-top:0;mso-wrap-distance-right:9pt;mso-wrap-distance-bottom:0;mso-position-horizontal:absolute;mso-position-horizontal-relative:text;mso-position-vertical:absolute;mso-position-vertical-relative:text;mso-width-percent:0;mso-height-percent:0;mso-width-relative:margin;mso-height-relative:margin;v-text-anchor:middle" o:gfxdata="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" filled="f" strokecolor="red" strokeweight="1pt"/>
             </w:pict>
           </mc:Fallback>
         </mc:AlternateContent>
@@ -2510,7 +2732,6 @@
           <w:rFonts w:cstheme="minorHAnsi"/>
           <w:noProof/>
         </w:rPr>
-        <w:lastRenderedPageBreak/>
         <w:drawing>
           <wp:inline distT="0" distB="0" distL="0" distR="0" wp14:anchorId="0E1B7A0B" wp14:editId="66565507">
             <wp:extent cx="4895850" cy="3971925"/>
@@ -2582,6 +2803,46 @@
         </w:rPr>
         <w:t xml:space="preserve"> connecter pendant un temps imparti et on envoie un mail au possesseur du compte pour lui en informer.</w:t>
       </w:r>
+    </w:p>
+    <w:p>
+      <w:pPr>
+        <w:pStyle w:val="Titre1"/>
+      </w:pPr>
+      <w:bookmarkStart w:id="13" w:name="_Toc114046688"/>
+      <w:r>
+        <w:t>XSS/CSRF</w:t>
+      </w:r>
+      <w:bookmarkEnd w:id="13"/>
+    </w:p>
+    <w:p>
+      <w:pPr>
+        <w:pStyle w:val="Titre2"/>
+      </w:pPr>
+      <w:bookmarkStart w:id="14" w:name="_Toc114046689"/>
+      <w:r>
+        <w:t>Description</w:t>
+      </w:r>
+      <w:bookmarkEnd w:id="14"/>
+    </w:p>
+    <w:p>
+      <w:pPr>
+        <w:pStyle w:val="Titre2"/>
+      </w:pPr>
+      <w:bookmarkStart w:id="15" w:name="_Toc114046690"/>
+      <w:r>
+        <w:t>Éléments audités</w:t>
+      </w:r>
+      <w:bookmarkEnd w:id="15"/>
+    </w:p>
+    <w:p>
+      <w:pPr>
+        <w:pStyle w:val="Titre2"/>
+      </w:pPr>
+      <w:bookmarkStart w:id="16" w:name="_Toc114046691"/>
+      <w:r>
+        <w:t>Corrections à apporter</w:t>
+      </w:r>
+      <w:bookmarkEnd w:id="16"/>
     </w:p>
     <w:sectPr>
       <w:headerReference w:type="default" r:id="rId18"/>
@@ -2685,14 +2946,27 @@
           <w:r>
             <w:t xml:space="preserve"> sur </w:t>
           </w:r>
-          <w:fldSimple w:instr=" NUMPAGES   \* MERGEFORMAT ">
-            <w:r>
-              <w:rPr>
-                <w:noProof/>
-              </w:rPr>
-              <w:t>7</w:t>
-            </w:r>
-          </w:fldSimple>
+          <w:r>
+            <w:fldChar w:fldCharType="begin"/>
+          </w:r>
+          <w:r>
+            <w:instrText xml:space="preserve"> NUMPAGES   \* MERGEFORMAT </w:instrText>
+          </w:r>
+          <w:r>
+            <w:fldChar w:fldCharType="separate"/>
+          </w:r>
+          <w:r>
+            <w:rPr>
+              <w:noProof/>
+            </w:rPr>
+            <w:t>7</w:t>
+          </w:r>
+          <w:r>
+            <w:rPr>
+              <w:noProof/>
+            </w:rPr>
+            <w:fldChar w:fldCharType="end"/>
+          </w:r>
         </w:p>
       </w:tc>
       <w:tc>
@@ -2770,13 +3044,7 @@
             <w:pStyle w:val="En-tte"/>
           </w:pPr>
           <w:r>
-            <w:t>Rapport d'audit "</w:t>
-          </w:r>
-          <w:r>
-            <w:t>Shop</w:t>
-          </w:r>
-          <w:r>
-            <w:t>"</w:t>
+            <w:t>Rapport d'audit "Shop"</w:t>
           </w:r>
         </w:p>
       </w:tc>
@@ -3410,6 +3678,7 @@
   <w:style w:type="character" w:default="1" w:styleId="Policepardfaut">
     <w:name w:val="Default Paragraph Font"/>
     <w:uiPriority w:val="1"/>
+    <w:semiHidden/>
     <w:unhideWhenUsed/>
   </w:style>
   <w:style w:type="table" w:default="1" w:styleId="TableauNormal">

</xml_diff>